<commit_message>
Infological model in coursework isbd
</commit_message>
<xml_diff>
--- a/Семестр 5/ИСБД/курсовая/этап1/ИСБД курсовая Этап №1.docx
+++ b/Семестр 5/ИСБД/курсовая/этап1/ИСБД курсовая Этап №1.docx
@@ -40,7 +40,6 @@
           <w:i w:val="0"/>
           <w:smallCaps w:val="1"/>
           <w:strike w:val="0"/>
-          <w:color w:val="000000"/>
           <w:sz w:val="24"/>
           <w:szCs w:val="24"/>
           <w:u w:val="none"/>
@@ -55,7 +54,6 @@
           <w:i w:val="0"/>
           <w:smallCaps w:val="1"/>
           <w:strike w:val="0"/>
-          <w:color w:val="000000"/>
           <w:sz w:val="24"/>
           <w:szCs w:val="24"/>
           <w:u w:val="none"/>
@@ -104,7 +102,6 @@
           <w:i w:val="0"/>
           <w:smallCaps w:val="0"/>
           <w:strike w:val="0"/>
-          <w:color w:val="000000"/>
           <w:sz w:val="24"/>
           <w:szCs w:val="24"/>
           <w:u w:val="none"/>
@@ -156,7 +153,6 @@
           <w:i w:val="0"/>
           <w:smallCaps w:val="0"/>
           <w:strike w:val="0"/>
-          <w:color w:val="000000"/>
           <w:sz w:val="24"/>
           <w:szCs w:val="24"/>
           <w:u w:val="none"/>
@@ -171,7 +167,6 @@
           <w:i w:val="0"/>
           <w:smallCaps w:val="0"/>
           <w:strike w:val="0"/>
-          <w:color w:val="000000"/>
           <w:sz w:val="24"/>
           <w:szCs w:val="24"/>
           <w:u w:val="none"/>
@@ -220,7 +215,6 @@
           <w:i w:val="0"/>
           <w:smallCaps w:val="0"/>
           <w:strike w:val="0"/>
-          <w:color w:val="000000"/>
           <w:sz w:val="24"/>
           <w:szCs w:val="24"/>
           <w:u w:val="none"/>
@@ -235,7 +229,6 @@
           <w:i w:val="0"/>
           <w:smallCaps w:val="0"/>
           <w:strike w:val="0"/>
-          <w:color w:val="000000"/>
           <w:sz w:val="24"/>
           <w:szCs w:val="24"/>
           <w:u w:val="none"/>
@@ -284,7 +277,6 @@
           <w:i w:val="0"/>
           <w:smallCaps w:val="0"/>
           <w:strike w:val="0"/>
-          <w:color w:val="000000"/>
           <w:sz w:val="24"/>
           <w:szCs w:val="24"/>
           <w:u w:val="none"/>
@@ -299,7 +291,6 @@
           <w:i w:val="0"/>
           <w:smallCaps w:val="0"/>
           <w:strike w:val="0"/>
-          <w:color w:val="000000"/>
           <w:sz w:val="24"/>
           <w:szCs w:val="24"/>
           <w:u w:val="none"/>
@@ -348,7 +339,6 @@
           <w:i w:val="0"/>
           <w:smallCaps w:val="1"/>
           <w:strike w:val="0"/>
-          <w:color w:val="000000"/>
           <w:sz w:val="24"/>
           <w:szCs w:val="24"/>
           <w:u w:val="none"/>
@@ -400,7 +390,6 @@
           <w:i w:val="0"/>
           <w:smallCaps w:val="1"/>
           <w:strike w:val="0"/>
-          <w:color w:val="000000"/>
           <w:sz w:val="24"/>
           <w:szCs w:val="24"/>
           <w:u w:val="none"/>
@@ -415,7 +404,6 @@
           <w:i w:val="0"/>
           <w:smallCaps w:val="1"/>
           <w:strike w:val="0"/>
-          <w:color w:val="000000"/>
           <w:sz w:val="24"/>
           <w:szCs w:val="24"/>
           <w:u w:val="none"/>
@@ -464,7 +452,6 @@
           <w:i w:val="0"/>
           <w:smallCaps w:val="0"/>
           <w:strike w:val="0"/>
-          <w:color w:val="000000"/>
           <w:sz w:val="20"/>
           <w:szCs w:val="20"/>
           <w:u w:val="none"/>
@@ -516,7 +503,6 @@
           <w:i w:val="0"/>
           <w:smallCaps w:val="0"/>
           <w:strike w:val="0"/>
-          <w:color w:val="000000"/>
           <w:sz w:val="24"/>
           <w:szCs w:val="24"/>
           <w:u w:val="none"/>
@@ -568,7 +554,6 @@
           <w:i w:val="0"/>
           <w:smallCaps w:val="0"/>
           <w:strike w:val="0"/>
-          <w:color w:val="000000"/>
           <w:sz w:val="24"/>
           <w:szCs w:val="24"/>
           <w:u w:val="none"/>
@@ -620,7 +605,6 @@
           <w:i w:val="0"/>
           <w:smallCaps w:val="0"/>
           <w:strike w:val="0"/>
-          <w:color w:val="000000"/>
           <w:sz w:val="32"/>
           <w:szCs w:val="32"/>
           <w:u w:val="none"/>
@@ -684,7 +668,6 @@
           <w:i w:val="0"/>
           <w:smallCaps w:val="0"/>
           <w:strike w:val="0"/>
-          <w:color w:val="000000"/>
           <w:sz w:val="32"/>
           <w:szCs w:val="32"/>
           <w:u w:val="none"/>
@@ -699,7 +682,6 @@
           <w:i w:val="0"/>
           <w:smallCaps w:val="0"/>
           <w:strike w:val="0"/>
-          <w:color w:val="000000"/>
           <w:sz w:val="32"/>
           <w:szCs w:val="32"/>
           <w:u w:val="none"/>
@@ -748,7 +730,6 @@
           <w:i w:val="0"/>
           <w:smallCaps w:val="0"/>
           <w:strike w:val="0"/>
-          <w:color w:val="000000"/>
           <w:sz w:val="28"/>
           <w:szCs w:val="28"/>
           <w:u w:val="none"/>
@@ -763,7 +744,6 @@
           <w:i w:val="0"/>
           <w:smallCaps w:val="0"/>
           <w:strike w:val="0"/>
-          <w:color w:val="000000"/>
           <w:sz w:val="28"/>
           <w:szCs w:val="28"/>
           <w:u w:val="none"/>
@@ -812,7 +792,6 @@
           <w:i w:val="0"/>
           <w:smallCaps w:val="0"/>
           <w:strike w:val="0"/>
-          <w:color w:val="000000"/>
           <w:sz w:val="32"/>
           <w:szCs w:val="32"/>
           <w:u w:val="none"/>
@@ -827,7 +806,6 @@
           <w:i w:val="0"/>
           <w:smallCaps w:val="0"/>
           <w:strike w:val="0"/>
-          <w:color w:val="000000"/>
           <w:sz w:val="32"/>
           <w:szCs w:val="32"/>
           <w:u w:val="none"/>
@@ -888,7 +866,6 @@
           <w:i w:val="0"/>
           <w:smallCaps w:val="0"/>
           <w:strike w:val="0"/>
-          <w:color w:val="000000"/>
           <w:sz w:val="32"/>
           <w:szCs w:val="32"/>
           <w:u w:val="none"/>
@@ -903,7 +880,6 @@
           <w:i w:val="0"/>
           <w:smallCaps w:val="0"/>
           <w:strike w:val="0"/>
-          <w:color w:val="000000"/>
           <w:sz w:val="32"/>
           <w:szCs w:val="32"/>
           <w:u w:val="none"/>
@@ -964,7 +940,6 @@
           <w:i w:val="0"/>
           <w:smallCaps w:val="0"/>
           <w:strike w:val="0"/>
-          <w:color w:val="000000"/>
           <w:sz w:val="24"/>
           <w:szCs w:val="24"/>
           <w:u w:val="none"/>
@@ -1016,7 +991,6 @@
           <w:i w:val="0"/>
           <w:smallCaps w:val="0"/>
           <w:strike w:val="0"/>
-          <w:color w:val="000000"/>
           <w:sz w:val="24"/>
           <w:szCs w:val="24"/>
           <w:u w:val="none"/>
@@ -1068,7 +1042,6 @@
           <w:i w:val="0"/>
           <w:smallCaps w:val="0"/>
           <w:strike w:val="0"/>
-          <w:color w:val="000000"/>
           <w:sz w:val="24"/>
           <w:szCs w:val="24"/>
           <w:u w:val="none"/>
@@ -1120,7 +1093,6 @@
           <w:i w:val="0"/>
           <w:smallCaps w:val="0"/>
           <w:strike w:val="0"/>
-          <w:color w:val="000000"/>
           <w:sz w:val="24"/>
           <w:szCs w:val="24"/>
           <w:u w:val="none"/>
@@ -1172,7 +1144,6 @@
           <w:i w:val="0"/>
           <w:smallCaps w:val="0"/>
           <w:strike w:val="0"/>
-          <w:color w:val="000000"/>
           <w:sz w:val="24"/>
           <w:szCs w:val="24"/>
           <w:u w:val="none"/>
@@ -1260,7 +1231,6 @@
           <w:i w:val="0"/>
           <w:smallCaps w:val="0"/>
           <w:strike w:val="0"/>
-          <w:color w:val="000000"/>
           <w:sz w:val="28"/>
           <w:szCs w:val="28"/>
           <w:u w:val="none"/>
@@ -1312,7 +1282,6 @@
           <w:i w:val="1"/>
           <w:smallCaps w:val="0"/>
           <w:strike w:val="0"/>
-          <w:color w:val="000000"/>
           <w:sz w:val="24"/>
           <w:szCs w:val="24"/>
           <w:u w:val="none"/>
@@ -1327,7 +1296,6 @@
           <w:i w:val="1"/>
           <w:smallCaps w:val="0"/>
           <w:strike w:val="0"/>
-          <w:color w:val="000000"/>
           <w:sz w:val="24"/>
           <w:szCs w:val="24"/>
           <w:u w:val="none"/>
@@ -1376,7 +1344,6 @@
           <w:i w:val="0"/>
           <w:smallCaps w:val="0"/>
           <w:strike w:val="0"/>
-          <w:color w:val="000000"/>
           <w:sz w:val="24"/>
           <w:szCs w:val="24"/>
           <w:u w:val="none"/>
@@ -1391,7 +1358,6 @@
           <w:i w:val="0"/>
           <w:smallCaps w:val="0"/>
           <w:strike w:val="0"/>
-          <w:color w:val="000000"/>
           <w:sz w:val="24"/>
           <w:szCs w:val="24"/>
           <w:u w:val="none"/>
@@ -1440,7 +1406,6 @@
           <w:i w:val="0"/>
           <w:smallCaps w:val="0"/>
           <w:strike w:val="0"/>
-          <w:color w:val="000000"/>
           <w:sz w:val="24"/>
           <w:szCs w:val="24"/>
           <w:u w:val="none"/>
@@ -1455,7 +1420,6 @@
           <w:i w:val="0"/>
           <w:smallCaps w:val="0"/>
           <w:strike w:val="0"/>
-          <w:color w:val="000000"/>
           <w:sz w:val="24"/>
           <w:szCs w:val="24"/>
           <w:u w:val="none"/>
@@ -1506,7 +1470,6 @@
           <w:i w:val="1"/>
           <w:smallCaps w:val="0"/>
           <w:strike w:val="0"/>
-          <w:color w:val="000000"/>
           <w:sz w:val="24"/>
           <w:szCs w:val="24"/>
           <w:u w:val="none"/>
@@ -1521,7 +1484,6 @@
           <w:i w:val="1"/>
           <w:smallCaps w:val="0"/>
           <w:strike w:val="0"/>
-          <w:color w:val="000000"/>
           <w:sz w:val="24"/>
           <w:szCs w:val="24"/>
           <w:u w:val="none"/>
@@ -1570,7 +1532,6 @@
           <w:i w:val="0"/>
           <w:smallCaps w:val="0"/>
           <w:strike w:val="0"/>
-          <w:color w:val="000000"/>
           <w:sz w:val="24"/>
           <w:szCs w:val="24"/>
           <w:u w:val="none"/>
@@ -1585,7 +1546,6 @@
           <w:i w:val="0"/>
           <w:smallCaps w:val="0"/>
           <w:strike w:val="0"/>
-          <w:color w:val="000000"/>
           <w:sz w:val="24"/>
           <w:szCs w:val="24"/>
           <w:u w:val="none"/>
@@ -1670,7 +1630,6 @@
           <w:i w:val="0"/>
           <w:smallCaps w:val="0"/>
           <w:strike w:val="0"/>
-          <w:color w:val="000000"/>
           <w:sz w:val="24"/>
           <w:szCs w:val="24"/>
           <w:u w:val="none"/>
@@ -1732,7 +1691,6 @@
           <w:i w:val="0"/>
           <w:smallCaps w:val="0"/>
           <w:strike w:val="0"/>
-          <w:color w:val="000000"/>
           <w:sz w:val="24"/>
           <w:szCs w:val="24"/>
           <w:u w:val="none"/>
@@ -1747,7 +1705,6 @@
           <w:i w:val="0"/>
           <w:smallCaps w:val="0"/>
           <w:strike w:val="0"/>
-          <w:color w:val="000000"/>
           <w:sz w:val="24"/>
           <w:szCs w:val="24"/>
           <w:u w:val="none"/>
@@ -1764,7 +1721,6 @@
           <w:i w:val="0"/>
           <w:smallCaps w:val="0"/>
           <w:strike w:val="0"/>
-          <w:color w:val="000000"/>
           <w:sz w:val="22"/>
           <w:szCs w:val="22"/>
           <w:u w:val="none"/>
@@ -1837,7 +1793,6 @@
           <w:i w:val="0"/>
           <w:smallCaps w:val="0"/>
           <w:strike w:val="0"/>
-          <w:color w:val="000000"/>
           <w:sz w:val="22"/>
           <w:szCs w:val="22"/>
           <w:u w:val="none"/>
@@ -1852,7 +1807,6 @@
           <w:i w:val="0"/>
           <w:smallCaps w:val="0"/>
           <w:strike w:val="0"/>
-          <w:color w:val="000000"/>
           <w:sz w:val="22"/>
           <w:szCs w:val="22"/>
           <w:u w:val="none"/>
@@ -1890,7 +1844,6 @@
           <w:i w:val="0"/>
           <w:smallCaps w:val="0"/>
           <w:strike w:val="0"/>
-          <w:color w:val="000000"/>
           <w:sz w:val="24"/>
           <w:szCs w:val="24"/>
           <w:u w:val="none"/>
@@ -2092,7 +2045,6 @@
         <w:rPr>
           <w:rFonts w:ascii="Times New Roman" w:cs="Times New Roman" w:eastAsia="Times New Roman" w:hAnsi="Times New Roman"/>
           <w:b w:val="1"/>
-          <w:color w:val="ff0000"/>
           <w:sz w:val="28"/>
           <w:szCs w:val="28"/>
         </w:rPr>
@@ -3309,7 +3261,7 @@
           <w:szCs w:val="28"/>
           <w:rtl w:val="0"/>
         </w:rPr>
-        <w:t xml:space="preserve">Список работников</w:t>
+        <w:t xml:space="preserve">Список сотрудников</w:t>
       </w:r>
     </w:p>
     <w:p>
@@ -4371,7 +4323,7 @@
           <w:szCs w:val="28"/>
           <w:rtl w:val="0"/>
         </w:rPr>
-        <w:t xml:space="preserve">Специализация </w:t>
+        <w:t xml:space="preserve">Специализация изготовления деталей</w:t>
       </w:r>
     </w:p>
     <w:p>

</xml_diff>